<commit_message>
minor change in 11
</commit_message>
<xml_diff>
--- a/Report.docx
+++ b/Report.docx
@@ -7060,8 +7060,6 @@
           <w:b/>
         </w:rPr>
       </w:pPr>
-      <w:bookmarkStart w:id="0" w:name="_GoBack"/>
-      <w:bookmarkEnd w:id="0"/>
     </w:p>
     <w:p>
       <w:pPr>
@@ -8243,13 +8241,13 @@
         <w:ind w:left="720"/>
       </w:pPr>
       <w:r>
-        <w:t xml:space="preserve">From the graphs, it may be noted that the average waiting time and average queue length stay very small, and almost constant when lambda is not close to mu. These values </w:t>
-      </w:r>
-      <w:proofErr w:type="gramStart"/>
-      <w:r>
-        <w:t>increases</w:t>
-      </w:r>
-      <w:proofErr w:type="gramEnd"/>
+        <w:t>From the graphs, it may be noted that the average waiting time and average queue length stay very small, and almost constant when lambda is not clo</w:t>
+      </w:r>
+      <w:r>
+        <w:t>se to mu. These values increase</w:t>
+      </w:r>
+      <w:bookmarkStart w:id="0" w:name="_GoBack"/>
+      <w:bookmarkEnd w:id="0"/>
       <w:r>
         <w:t xml:space="preserve"> rapidly when lambda nears mu, and asymptotically go to infinity at lambda = mu. Here, lambda is a measure of the incoming traffic, therefore, one can say that, till a certain limit, the network is capable of handling traffic efficiently and smoothly, however, at a certain point, the congestion rises rapidly. The increase isn’t gradual, as one might expect. </w:t>
       </w:r>

</xml_diff>